<commit_message>
updated headers in regional docs
</commit_message>
<xml_diff>
--- a/frederick_regional.docx
+++ b/frederick_regional.docx
@@ -1,9 +1,10 @@
 
 <file path=word/document.xml><?xml version="1.0" encoding="utf-8"?>
-<w:document xmlns:wpc="http://schemas.microsoft.com/office/word/2010/wordprocessingCanvas" xmlns:cx="http://schemas.microsoft.com/office/drawing/2014/chartex" xmlns:cx1="http://schemas.microsoft.com/office/drawing/2015/9/8/chartex" xmlns:cx2="http://schemas.microsoft.com/office/drawing/2015/10/21/chartex" xmlns:cx3="http://schemas.microsoft.com/office/drawing/2016/5/9/chartex" xmlns:cx4="http://schemas.microsoft.com/office/drawing/2016/5/10/chartex" xmlns:cx5="http://schemas.microsoft.com/office/drawing/2016/5/11/chartex" xmlns:cx6="http://schemas.microsoft.com/office/drawing/2016/5/12/chartex" xmlns:cx7="http://schemas.microsoft.com/office/drawing/2016/5/13/chartex" xmlns:cx8="http://schemas.microsoft.com/office/drawing/2016/5/14/chartex" xmlns:mc="http://schemas.openxmlformats.org/markup-compatibility/2006" xmlns:aink="http://schemas.microsoft.com/office/drawing/2016/ink" xmlns:am3d="http://schemas.microsoft.com/office/drawing/2017/model3d" xmlns:o="urn:schemas-microsoft-com:office:office" xmlns:oel="http://schemas.microsoft.com/office/2019/extlst" xmlns:r="http://schemas.openxmlformats.org/officeDocument/2006/relationships" xmlns:m="http://schemas.openxmlformats.org/officeDocument/2006/math" xmlns:v="urn:schemas-microsoft-com:vml" xmlns:wp14="http://schemas.microsoft.com/office/word/2010/wordprocessingDrawing" xmlns:wp="http://schemas.openxmlformats.org/drawingml/2006/wordprocessingDrawing" xmlns:w10="urn:schemas-microsoft-com:office:word" xmlns:w="http://schemas.openxmlformats.org/wordprocessingml/2006/main" xmlns:w14="http://schemas.microsoft.com/office/word/2010/wordml" xmlns:w15="http://schemas.microsoft.com/office/word/2012/wordml" xmlns:w16cex="http://schemas.microsoft.com/office/word/2018/wordml/cex" xmlns:w16cid="http://schemas.microsoft.com/office/word/2016/wordml/cid" xmlns:w16="http://schemas.microsoft.com/office/word/2018/wordml" xmlns:w16du="http://schemas.microsoft.com/office/word/2023/wordml/word16du" xmlns:w16sdtdh="http://schemas.microsoft.com/office/word/2020/wordml/sdtdatahash" xmlns:w16se="http://schemas.microsoft.com/office/word/2015/wordml/symex" xmlns:wpg="http://schemas.microsoft.com/office/word/2010/wordprocessingGroup" xmlns:wpi="http://schemas.microsoft.com/office/word/2010/wordprocessingInk" xmlns:wne="http://schemas.microsoft.com/office/word/2006/wordml" xmlns:wps="http://schemas.microsoft.com/office/word/2010/wordprocessingShape" mc:Ignorable="w14 w15 w16se w16cid w16 w16cex w16sdtdh w16du wp14">
+<w:document xmlns:wpc="http://schemas.microsoft.com/office/word/2010/wordprocessingCanvas" xmlns:cx="http://schemas.microsoft.com/office/drawing/2014/chartex" xmlns:cx1="http://schemas.microsoft.com/office/drawing/2015/9/8/chartex" xmlns:cx2="http://schemas.microsoft.com/office/drawing/2015/10/21/chartex" xmlns:cx3="http://schemas.microsoft.com/office/drawing/2016/5/9/chartex" xmlns:cx4="http://schemas.microsoft.com/office/drawing/2016/5/10/chartex" xmlns:cx5="http://schemas.microsoft.com/office/drawing/2016/5/11/chartex" xmlns:cx6="http://schemas.microsoft.com/office/drawing/2016/5/12/chartex" xmlns:cx7="http://schemas.microsoft.com/office/drawing/2016/5/13/chartex" xmlns:cx8="http://schemas.microsoft.com/office/drawing/2016/5/14/chartex" xmlns:mc="http://schemas.openxmlformats.org/markup-compatibility/2006" xmlns:aink="http://schemas.microsoft.com/office/drawing/2016/ink" xmlns:am3d="http://schemas.microsoft.com/office/drawing/2017/model3d" xmlns:o="urn:schemas-microsoft-com:office:office" xmlns:oel="http://schemas.microsoft.com/office/2019/extlst" xmlns:r="http://schemas.openxmlformats.org/officeDocument/2006/relationships" xmlns:m="http://schemas.openxmlformats.org/officeDocument/2006/math" xmlns:v="urn:schemas-microsoft-com:vml" xmlns:wp14="http://schemas.microsoft.com/office/word/2010/wordprocessingDrawing" xmlns:wp="http://schemas.openxmlformats.org/drawingml/2006/wordprocessingDrawing" xmlns:w10="urn:schemas-microsoft-com:office:word" xmlns:w="http://schemas.openxmlformats.org/wordprocessingml/2006/main" xmlns:w14="http://schemas.microsoft.com/office/word/2010/wordml" xmlns:w15="http://schemas.microsoft.com/office/word/2012/wordml" xmlns:w16cex="http://schemas.microsoft.com/office/word/2018/wordml/cex" xmlns:w16cid="http://schemas.microsoft.com/office/word/2016/wordml/cid" xmlns:w16="http://schemas.microsoft.com/office/word/2018/wordml" xmlns:w16du="http://schemas.microsoft.com/office/word/2023/wordml/word16du" xmlns:w16sdtdh="http://schemas.microsoft.com/office/word/2020/wordml/sdtdatahash" xmlns:w16sdtfl="http://schemas.microsoft.com/office/word/2024/wordml/sdtformatlock" xmlns:w16se="http://schemas.microsoft.com/office/word/2015/wordml/symex" xmlns:wpg="http://schemas.microsoft.com/office/word/2010/wordprocessingGroup" xmlns:wpi="http://schemas.microsoft.com/office/word/2010/wordprocessingInk" xmlns:wne="http://schemas.microsoft.com/office/word/2006/wordml" xmlns:wps="http://schemas.microsoft.com/office/word/2010/wordprocessingShape" mc:Ignorable="w14 w15 w16se w16cid w16 w16cex w16sdtdh w16sdtfl w16du wp14">
   <w:body>
     <w:p>
       <w:pPr>
+        <w:pStyle w:val="Heading1"/>
         <w:pBdr>
           <w:top w:val="single" w:sz="4" w:space="1" w:color="auto"/>
           <w:left w:val="single" w:sz="4" w:space="4" w:color="auto"/>
@@ -11,9 +12,10 @@
           <w:right w:val="single" w:sz="4" w:space="4" w:color="auto"/>
         </w:pBdr>
         <w:shd w:val="clear" w:color="auto" w:fill="A6A6A6" w:themeFill="background1" w:themeFillShade="A6"/>
-        <w:spacing w:before="120" w:after="120"/>
+        <w:spacing w:before="0" w:after="0"/>
         <w:jc w:val="center"/>
         <w:rPr>
+          <w:rFonts w:ascii="Times New Roman" w:hAnsi="Times New Roman" w:cs="Times New Roman"/>
           <w:sz w:val="28"/>
           <w:szCs w:val="28"/>
         </w:rPr>
@@ -21,12 +23,27 @@
       <w:bookmarkStart w:id="0" w:name="_Hlk497128598"/>
       <w:r>
         <w:rPr>
-          <w:b/>
-          <w:bCs/>
+          <w:rFonts w:ascii="Times New Roman" w:hAnsi="Times New Roman" w:cs="Times New Roman"/>
           <w:sz w:val="28"/>
           <w:szCs w:val="28"/>
         </w:rPr>
-        <w:t>REGIONAL DATA – FREDERICK COUNTY</w:t>
+        <w:t xml:space="preserve">REGIONAL DATA – FREDERICK </w:t>
+      </w:r>
+      <w:r>
+        <w:rPr>
+          <w:rFonts w:ascii="Times New Roman" w:hAnsi="Times New Roman" w:cs="Times New Roman"/>
+          <w:sz w:val="28"/>
+          <w:szCs w:val="28"/>
+        </w:rPr>
+        <w:t>CO</w:t>
+      </w:r>
+      <w:r>
+        <w:rPr>
+          <w:rFonts w:ascii="Times New Roman" w:hAnsi="Times New Roman" w:cs="Times New Roman"/>
+          <w:sz w:val="28"/>
+          <w:szCs w:val="28"/>
+        </w:rPr>
+        <w:t>UNTY</w:t>
       </w:r>
     </w:p>
     <w:p>
@@ -75,7 +92,7 @@
           <w:noProof/>
         </w:rPr>
         <w:drawing>
-          <wp:inline distT="0" distB="0" distL="0" distR="0" wp14:anchorId="722E0E02" wp14:editId="6BDC54FD">
+          <wp:inline distT="0" distB="0" distL="0" distR="0" wp14:anchorId="3103FD31" wp14:editId="01150BCF">
             <wp:extent cx="3114675" cy="2047286"/>
             <wp:effectExtent l="0" t="0" r="0" b="0"/>
             <wp:docPr id="2" name="Picture 5"/>
@@ -155,7 +172,7 @@
           <w:noProof/>
         </w:rPr>
         <w:drawing>
-          <wp:inline distT="0" distB="0" distL="0" distR="0" wp14:anchorId="7EB56E42" wp14:editId="1153E007">
+          <wp:inline distT="0" distB="0" distL="0" distR="0" wp14:anchorId="1F72B0DC" wp14:editId="0DF7A54B">
             <wp:extent cx="3870023" cy="2724150"/>
             <wp:effectExtent l="19050" t="19050" r="16510" b="19050"/>
             <wp:docPr id="3" name="Picture 1059490112"/>
@@ -255,10 +272,22 @@
           <w:b/>
           <w:i/>
         </w:rPr>
-        <w:t>Mass Transit:</w:t>
+        <w:t>Mass Transit</w:t>
+      </w:r>
+      <w:proofErr w:type="gramStart"/>
+      <w:r>
+        <w:rPr>
+          <w:b/>
+          <w:i/>
+        </w:rPr>
+        <w:t>:</w:t>
       </w:r>
       <w:r>
-        <w:t xml:space="preserve">  MARC (commuter rail) service to Washington D.C. and Amtrak; public bus transportation throughout Frederick City and connecting other municipalities.</w:t>
+        <w:t xml:space="preserve">  MARC</w:t>
+      </w:r>
+      <w:proofErr w:type="gramEnd"/>
+      <w:r>
+        <w:t xml:space="preserve"> (commuter rail) service to Washington D.C. and Amtrak; public bus transportation throughout Frederick City and connecting other municipalities.</w:t>
       </w:r>
     </w:p>
     <w:p>
@@ -289,7 +318,15 @@
         <w:t>Truck:</w:t>
       </w:r>
       <w:r>
-        <w:t xml:space="preserve"> 76 local and long-distance trucking establishments are located in the county.</w:t>
+        <w:t xml:space="preserve"> 76 local and long-distance trucking establishments </w:t>
+      </w:r>
+      <w:proofErr w:type="gramStart"/>
+      <w:r>
+        <w:t>are located in</w:t>
+      </w:r>
+      <w:proofErr w:type="gramEnd"/>
+      <w:r>
+        <w:t xml:space="preserve"> the county.</w:t>
       </w:r>
     </w:p>
     <w:p>
@@ -1681,6 +1718,7 @@
                 <w:szCs w:val="22"/>
               </w:rPr>
             </w:pPr>
+            <w:proofErr w:type="spellStart"/>
             <w:r>
               <w:rPr>
                 <w:rFonts w:ascii="Calibri" w:hAnsi="Calibri" w:cs="Calibri"/>
@@ -1692,6 +1730,7 @@
               </w:rPr>
               <w:t>Burkittsville</w:t>
             </w:r>
+            <w:proofErr w:type="spellEnd"/>
           </w:p>
         </w:tc>
         <w:tc>
@@ -6382,7 +6421,15 @@
         <w:spacing w:before="120" w:after="120"/>
       </w:pPr>
       <w:r>
-        <w:t>The median household income for Frederick City for 2020 was $74,801 (esri community profile) The estimated median income for 2022 according to census data was $89,981. The following chart, obtained from the City of Frederick’s Office of Economic Development website, reflects the income data for Frederick City:</w:t>
+        <w:t>The median household income for Frederick City for 2020 was $74,801 (</w:t>
+      </w:r>
+      <w:proofErr w:type="spellStart"/>
+      <w:r>
+        <w:t>esri</w:t>
+      </w:r>
+      <w:proofErr w:type="spellEnd"/>
+      <w:r>
+        <w:t xml:space="preserve"> community profile) The estimated median income for 2022 according to census data was $89,981. The following chart, obtained from the City of Frederick’s Office of Economic Development website, reflects the income data for Frederick City:</w:t>
       </w:r>
     </w:p>
     <w:tbl>
@@ -9136,7 +9183,15 @@
         <w:spacing w:before="120"/>
       </w:pPr>
       <w:r>
-        <w:t xml:space="preserve">The Maryland Department of Labor reported that Frederick County's 2020 average unemployment rate was up significantly from 2019 numbers, due in large part to the effects of the pandemic. The first and second quarter 2020 rates were negatively impacted significantly by the Covid-19 pandemic, reaching 9.8% as of end April 2020). At the end of 2019, the rate was 2.6% in December, compared to 5.0% in December 2020. The unemployment rate continued to decrease in 2021 to end the year at 3.4% in December 2021 </w:t>
+        <w:t xml:space="preserve">The Maryland Department of Labor reported that Frederick County's 2020 average unemployment rate was up significantly from 2019 numbers, due in large part to the effects of the pandemic. The first and second </w:t>
+      </w:r>
+      <w:proofErr w:type="gramStart"/>
+      <w:r>
+        <w:t>quarter</w:t>
+      </w:r>
+      <w:proofErr w:type="gramEnd"/>
+      <w:r>
+        <w:t xml:space="preserve"> 2020 rates were negatively impacted significantly by the Covid-19 pandemic, reaching 9.8% as of end April 2020). At the end of 2019, the rate was 2.6% in December, compared to 5.0% in December 2020. The unemployment rate continued to decrease in 2021 to end the year at 3.4% in December 2021 </w:t>
       </w:r>
       <w:r>
         <w:rPr>
@@ -11086,7 +11141,15 @@
         <w:adjustRightInd/>
       </w:pPr>
       <w:r>
-        <w:t>The following chart highlights employment and payrolls by industry within Frederick County – representing the labor force working in Frederick County regardless of where they live (in or out of county).  Based on information collected since 2011 through 2020, this chart reflects employment in Frederick County</w:t>
+        <w:t xml:space="preserve">The following chart highlights employment and payrolls by industry within Frederick County – representing the labor force working in Frederick County regardless of where they live (in or out of county).  Based on information collected </w:t>
+      </w:r>
+      <w:proofErr w:type="gramStart"/>
+      <w:r>
+        <w:t>since</w:t>
+      </w:r>
+      <w:proofErr w:type="gramEnd"/>
+      <w:r>
+        <w:t xml:space="preserve"> 2011 through 2020, this chart reflects employment in Frederick County</w:t>
       </w:r>
       <w:r>
         <w:rPr>
@@ -11109,7 +11172,7 @@
         </w:rPr>
         <w:lastRenderedPageBreak/>
         <w:drawing>
-          <wp:inline distT="0" distB="0" distL="0" distR="0" wp14:anchorId="59C61E5E" wp14:editId="2087F456">
+          <wp:inline distT="0" distB="0" distL="0" distR="0" wp14:anchorId="708CE428" wp14:editId="6819B3AC">
             <wp:extent cx="5943600" cy="2635885"/>
             <wp:effectExtent l="19050" t="19050" r="19050" b="12065"/>
             <wp:docPr id="4" name="Picture 1803738709" descr="Table&#10;&#10;Description automatically generated"/>
@@ -11170,7 +11233,7 @@
           <w:noProof/>
         </w:rPr>
         <w:drawing>
-          <wp:inline distT="0" distB="0" distL="0" distR="0" wp14:anchorId="1AB54835" wp14:editId="379FDF3D">
+          <wp:inline distT="0" distB="0" distL="0" distR="0" wp14:anchorId="3D0ECDB0" wp14:editId="7BF5AA9B">
             <wp:extent cx="3371850" cy="2305050"/>
             <wp:effectExtent l="19050" t="19050" r="19050" b="19050"/>
             <wp:docPr id="5" name="Picture 1519708749" descr="Chart, bar chart&#10;&#10;Description automatically generated"/>
@@ -11220,7 +11283,23 @@
         </w:rPr>
       </w:pPr>
       <w:r>
-        <w:t xml:space="preserve">Between 2011 and 2021, the overall government sector employment experienced only modest growth – 15,755 persons in 2011 as compared to 15,913 in 2019.  However, the sector shrunk significantly between 2019 and 2021. The number of federal employees declined from 4,062 in 2011 to 3711 in 2021..  However, state government employees increased from 671 in 2011 to 1,135 in 2021 -- representing an 69% increase.  Local/municipal employment in Frederick County decreased from 11,022 in 2011 to 10,102 in 2021 – an 8% decrease. </w:t>
+        <w:t xml:space="preserve">Between 2011 and 2021, the overall government sector employment experienced only modest growth – 15,755 persons in 2011 as compared to 15,913 in 2019.  However, the sector shrunk significantly between 2019 and 2021. The number of federal employees declined from 4,062 in 2011 to 3711 in </w:t>
+      </w:r>
+      <w:proofErr w:type="gramStart"/>
+      <w:r>
+        <w:t>2021..</w:t>
+      </w:r>
+      <w:proofErr w:type="gramEnd"/>
+      <w:r>
+        <w:t xml:space="preserve">  However, state government employees increased from 671 in 2011 to 1,135 in 2021 -- representing </w:t>
+      </w:r>
+      <w:proofErr w:type="gramStart"/>
+      <w:r>
+        <w:t>an</w:t>
+      </w:r>
+      <w:proofErr w:type="gramEnd"/>
+      <w:r>
+        <w:t xml:space="preserve"> 69% increase.  Local/municipal employment in Frederick County decreased from 11,022 in 2011 to 10,102 in 2021 – an 8% decrease. </w:t>
       </w:r>
     </w:p>
     <w:p>
@@ -11229,7 +11308,23 @@
         <w:spacing w:before="120" w:after="120"/>
       </w:pPr>
       <w:r>
-        <w:t>Frederick County’s private sector employment saw increases during the same time period (2011-2019).  As with overall employment, private sector employment increased eight consecutive years – increasing by approximately 16.64% -- during this time frame. Again, 2020 saw a significant decrease due to the effects of the pandemic. It rebounded modestly in 2021.  Please note the following chart:</w:t>
+        <w:t xml:space="preserve">Frederick County’s private sector employment saw increases during the same </w:t>
+      </w:r>
+      <w:proofErr w:type="gramStart"/>
+      <w:r>
+        <w:t>time period</w:t>
+      </w:r>
+      <w:proofErr w:type="gramEnd"/>
+      <w:r>
+        <w:t xml:space="preserve"> (2011-2019).  As with overall employment, private sector employment increased eight consecutive years – increasing by approximately 16.64% -- during this time frame. Again, 2020 saw a significant decrease </w:t>
+      </w:r>
+      <w:proofErr w:type="gramStart"/>
+      <w:r>
+        <w:t>due to the effects</w:t>
+      </w:r>
+      <w:proofErr w:type="gramEnd"/>
+      <w:r>
+        <w:t xml:space="preserve"> of the pandemic. It rebounded modestly in 2021.  Please note the following chart:</w:t>
       </w:r>
     </w:p>
     <w:p>
@@ -11247,7 +11342,7 @@
         </w:rPr>
         <w:lastRenderedPageBreak/>
         <w:drawing>
-          <wp:inline distT="0" distB="0" distL="0" distR="0" wp14:anchorId="0B43F3AA" wp14:editId="48E785B1">
+          <wp:inline distT="0" distB="0" distL="0" distR="0" wp14:anchorId="1A9EFC10" wp14:editId="6038C01C">
             <wp:extent cx="4314825" cy="2276475"/>
             <wp:effectExtent l="0" t="0" r="9525" b="9525"/>
             <wp:docPr id="6" name="Picture 309175978" descr="Chart, bar chart&#10;&#10;Description automatically generated"/>
@@ -11289,7 +11384,23 @@
         <w:spacing w:before="120" w:after="120"/>
       </w:pPr>
       <w:r>
-        <w:t>Key drivers of private sector employment growth since 2011 have been increases in the number of people working in the service providing sectors which represent over 78% of the increases since 2011.  Eliminating the increases in construction (2,471) from the goods producing sectors provides a net increase of 840 jobs which is just over five percent of the total private sector increases. Please note the following chart:</w:t>
+        <w:t xml:space="preserve">Key drivers of private sector employment growth since 2011 have been </w:t>
+      </w:r>
+      <w:proofErr w:type="gramStart"/>
+      <w:r>
+        <w:t>increases</w:t>
+      </w:r>
+      <w:proofErr w:type="gramEnd"/>
+      <w:r>
+        <w:t xml:space="preserve"> in the number of people working in the service providing sectors which represent over 78% of the increases since 2011.  Eliminating the increases in construction (2,471) from the goods producing </w:t>
+      </w:r>
+      <w:proofErr w:type="gramStart"/>
+      <w:r>
+        <w:t>sectors</w:t>
+      </w:r>
+      <w:proofErr w:type="gramEnd"/>
+      <w:r>
+        <w:t xml:space="preserve"> provides a net increase of 840 jobs which is just over five percent of the total private sector increases. Please note the following chart:</w:t>
       </w:r>
     </w:p>
     <w:tbl>
@@ -12468,7 +12579,15 @@
         <w:spacing w:before="120" w:after="120"/>
       </w:pPr>
       <w:r>
-        <w:t xml:space="preserve">Areas of private sector decline include financial activities and information, the result of continuing consolidation in each of these industries.   The following chart reflects the top employers in Frederick County, according to the Frederick County Office of Economic Development, 2023: </w:t>
+        <w:t xml:space="preserve">Areas of private sector decline include financial activities and information, the result of continuing consolidation in each of these industries.   The following chart reflects the top </w:t>
+      </w:r>
+      <w:proofErr w:type="gramStart"/>
+      <w:r>
+        <w:t>employers</w:t>
+      </w:r>
+      <w:proofErr w:type="gramEnd"/>
+      <w:r>
+        <w:t xml:space="preserve"> in Frederick County, according to the Frederick County Office of Economic Development, 2023: </w:t>
       </w:r>
     </w:p>
     <w:p>
@@ -12483,7 +12602,7 @@
         </w:rPr>
         <w:lastRenderedPageBreak/>
         <w:drawing>
-          <wp:inline distT="0" distB="0" distL="0" distR="0" wp14:anchorId="7500B555" wp14:editId="7E54941E">
+          <wp:inline distT="0" distB="0" distL="0" distR="0" wp14:anchorId="7C2EEB41" wp14:editId="2F040AD6">
             <wp:extent cx="3459948" cy="4914900"/>
             <wp:effectExtent l="19050" t="19050" r="26670" b="19050"/>
             <wp:docPr id="7" name="Picture 2" descr="A white text on a white background&#10;&#10;Description automatically generated"/>
@@ -12652,7 +12771,21 @@
         <w:rPr>
           <w:color w:val="000000"/>
         </w:rPr>
-        <w:t>The County Executive establishes the long-term vision for Frederick County and ensures effective and efficient services to county residents.  The County Executive provides management oversight and direction for Frederick County Government departments and agencies, establishes public policy, and is responsible for the development of the county budget. The County Executive serves a four-year term and not more than two consecutive terms.</w:t>
+        <w:t xml:space="preserve">The County Executive establishes </w:t>
+      </w:r>
+      <w:proofErr w:type="gramStart"/>
+      <w:r>
+        <w:rPr>
+          <w:color w:val="000000"/>
+        </w:rPr>
+        <w:t>the</w:t>
+      </w:r>
+      <w:proofErr w:type="gramEnd"/>
+      <w:r>
+        <w:rPr>
+          <w:color w:val="000000"/>
+        </w:rPr>
+        <w:t xml:space="preserve"> long-term vision for Frederick County and ensures effective and efficient services to county residents.  The County Executive provides management oversight and direction for Frederick County Government departments and agencies, establishes public policy, and is responsible for the development of the county budget. The County Executive serves a four-year term and not more than two consecutive terms.</w:t>
       </w:r>
       <w:r>
         <w:rPr>
@@ -12707,12 +12840,14 @@
         <w:t xml:space="preserve">, </w:t>
       </w:r>
       <w:hyperlink r:id="rId15" w:history="1">
+        <w:proofErr w:type="spellStart"/>
         <w:r>
           <w:rPr>
             <w:color w:val="000000"/>
           </w:rPr>
           <w:t>Burkittsville</w:t>
         </w:r>
+        <w:proofErr w:type="spellEnd"/>
       </w:hyperlink>
       <w:r>
         <w:rPr>
@@ -12858,7 +12993,21 @@
         <w:rPr>
           <w:color w:val="000000"/>
         </w:rPr>
-        <w:t>.  Frederick was the first locality to incorporate in Frederick County in 1816. It was followed by Emmitsburg (1824), Thurmont (1831), Middletown (1833), Woodsboro (1836), New Market (1878), Brunswick (1890), Walkersville (1892), Burkittsville (1894), Mount Airy (1894), Myersville (1904), and Rosemont (1953).</w:t>
+        <w:t xml:space="preserve">.  Frederick was the first locality to incorporate in Frederick County in 1816. It was followed by Emmitsburg (1824), Thurmont (1831), Middletown (1833), Woodsboro (1836), New Market (1878), Brunswick (1890), Walkersville (1892), </w:t>
+      </w:r>
+      <w:proofErr w:type="spellStart"/>
+      <w:r>
+        <w:rPr>
+          <w:color w:val="000000"/>
+        </w:rPr>
+        <w:t>Burkittsville</w:t>
+      </w:r>
+      <w:proofErr w:type="spellEnd"/>
+      <w:r>
+        <w:rPr>
+          <w:color w:val="000000"/>
+        </w:rPr>
+        <w:t xml:space="preserve"> (1894), Mount Airy (1894), Myersville (1904), and Rosemont (1953).</w:t>
       </w:r>
     </w:p>
     <w:p>
@@ -12896,7 +13045,15 @@
         <w:spacing w:before="120" w:after="120"/>
       </w:pPr>
       <w:r>
-        <w:t xml:space="preserve">Business attraction and retention is a core function of DED. The City works in partnership with Frederick County Business Development and Retention Department (BDRD) and the Maryland Department of Business and Economic Development (DBED), to attract business to Frederick.  Outreach efforts include regional and national trade shows targeted at bioscience and technology; targeted regional advertising that focuses on bioscience, technology, manufacturing and site selection consultants; and participation in and sponsorship of key industry events hosted by groups such as the Tech Council of Maryland and Maryland/DC Chapter of NAIOP. </w:t>
+        <w:t xml:space="preserve">Business attraction and retention is a core function of DED. The </w:t>
+      </w:r>
+      <w:proofErr w:type="gramStart"/>
+      <w:r>
+        <w:t>City</w:t>
+      </w:r>
+      <w:proofErr w:type="gramEnd"/>
+      <w:r>
+        <w:t xml:space="preserve"> works in partnership with Frederick County Business Development and Retention Department (BDRD) and the Maryland Department of Business and Economic Development (DBED), to attract business to Frederick.  Outreach efforts include regional and national trade shows targeted at bioscience and technology; targeted regional advertising that focuses on bioscience, technology, manufacturing and site selection consultants; and participation in and sponsorship of key industry events hosted by groups such as the Tech Council of Maryland and Maryland/DC Chapter of NAIOP. </w:t>
       </w:r>
     </w:p>
     <w:p>
@@ -12905,7 +13062,15 @@
         <w:spacing w:before="120" w:after="120"/>
       </w:pPr>
       <w:r>
-        <w:t xml:space="preserve">Business retention and expansion is a key focus. Studies by the International Economic Development Council (IEDC) show that 65-80% of new jobs in a community are created by the existing businesses. Retention and expansion efforts include business retention visits; attendance at local business events such as the Frederick County Chamber of Commerce activities; local advertising and trade shows; and support for expanding businesses as they navigate the development review and permit process. </w:t>
+        <w:t xml:space="preserve">Business retention and expansion </w:t>
+      </w:r>
+      <w:proofErr w:type="gramStart"/>
+      <w:r>
+        <w:t>is</w:t>
+      </w:r>
+      <w:proofErr w:type="gramEnd"/>
+      <w:r>
+        <w:t xml:space="preserve"> a key focus. Studies by the International Economic Development Council (IEDC) show that 65-80% of new jobs in a community are created by the existing businesses. Retention and expansion efforts include business retention visits; attendance at local business events such as the Frederick County Chamber of Commerce activities; local advertising and trade shows; and support for expanding businesses as they navigate the development review and permit process. </w:t>
       </w:r>
     </w:p>
     <w:p>
@@ -12920,7 +13085,21 @@
         <w:rPr>
           <w:bdr w:val="none" w:sz="0" w:space="0" w:color="auto" w:frame="1"/>
         </w:rPr>
-        <w:t xml:space="preserve">Downtown Frederick, serving as the County Seat, is home to more than 600 businesses and 5,000 employees. Downtown is also the hub of culture and tourism, attracting more than 1.4 million visitors annually. As a major economic engine within the City, continued revitalization, reinvestment and adaptive reuse of historic buildings are key economic development goals for DED. </w:t>
+        <w:t xml:space="preserve">Downtown Frederick, serving as the County Seat, is home to more than 600 businesses and 5,000 employees. Downtown is also the hub of culture and tourism, attracting more than 1.4 million visitors annually. As a major economic engine within the </w:t>
+      </w:r>
+      <w:proofErr w:type="gramStart"/>
+      <w:r>
+        <w:rPr>
+          <w:bdr w:val="none" w:sz="0" w:space="0" w:color="auto" w:frame="1"/>
+        </w:rPr>
+        <w:t>City</w:t>
+      </w:r>
+      <w:proofErr w:type="gramEnd"/>
+      <w:r>
+        <w:rPr>
+          <w:bdr w:val="none" w:sz="0" w:space="0" w:color="auto" w:frame="1"/>
+        </w:rPr>
+        <w:t xml:space="preserve">, continued revitalization, reinvestment and adaptive reuse of historic buildings are key economic development goals for DED. </w:t>
       </w:r>
     </w:p>
     <w:p>
@@ -12983,7 +13162,21 @@
         <w:rPr>
           <w:color w:val="000000"/>
         </w:rPr>
-        <w:t xml:space="preserve"> has been a recipient for many years of the US Department of Education's prestigious national Blue Ribbon Schools of Excellence Award and Maryland Public Schools rank first in the Nation for the 4th year in a row in 2011 by Education Week Magazine. Also in </w:t>
+        <w:t xml:space="preserve"> has been a recipient for many years of the US Department of Education's prestigious national Blue Ribbon Schools of Excellence Award and Maryland Public Schools </w:t>
+      </w:r>
+      <w:proofErr w:type="gramStart"/>
+      <w:r>
+        <w:rPr>
+          <w:color w:val="000000"/>
+        </w:rPr>
+        <w:t>rank</w:t>
+      </w:r>
+      <w:proofErr w:type="gramEnd"/>
+      <w:r>
+        <w:rPr>
+          <w:color w:val="000000"/>
+        </w:rPr>
+        <w:t xml:space="preserve"> first in the Nation for the 4th year in a row in 2011 by Education Week Magazine. Also in </w:t>
       </w:r>
       <w:r>
         <w:rPr>
@@ -13636,7 +13829,21 @@
         <w:rPr>
           <w:color w:val="000000"/>
         </w:rPr>
-        <w:t xml:space="preserve"> Prep, Buckeystown </w:t>
+        <w:t xml:space="preserve"> Prep, </w:t>
+      </w:r>
+      <w:proofErr w:type="spellStart"/>
+      <w:r>
+        <w:rPr>
+          <w:color w:val="000000"/>
+        </w:rPr>
+        <w:t>Buckeystown</w:t>
+      </w:r>
+      <w:proofErr w:type="spellEnd"/>
+      <w:r>
+        <w:rPr>
+          <w:color w:val="000000"/>
+        </w:rPr>
+        <w:t xml:space="preserve"> </w:t>
       </w:r>
     </w:p>
     <w:p>
@@ -13859,7 +14066,21 @@
         <w:rPr>
           <w:color w:val="000000"/>
         </w:rPr>
-        <w:t xml:space="preserve"> tutors students from kindergarten through college.</w:t>
+        <w:t xml:space="preserve"> </w:t>
+      </w:r>
+      <w:proofErr w:type="gramStart"/>
+      <w:r>
+        <w:rPr>
+          <w:color w:val="000000"/>
+        </w:rPr>
+        <w:t>tutors</w:t>
+      </w:r>
+      <w:proofErr w:type="gramEnd"/>
+      <w:r>
+        <w:rPr>
+          <w:color w:val="000000"/>
+        </w:rPr>
+        <w:t xml:space="preserve"> students from kindergarten through college.</w:t>
       </w:r>
       <w:bookmarkStart w:id="12" w:name="_Toc108693728"/>
       <w:bookmarkStart w:id="13" w:name="_Toc165727397"/>
@@ -14012,7 +14233,35 @@
         <w:rPr>
           <w:color w:val="000000"/>
         </w:rPr>
-        <w:t xml:space="preserve"> (FCC) has numerous partnerships and is capable of customizing various industries training needs. The </w:t>
+        <w:t xml:space="preserve"> (FCC) has numerous partnerships and </w:t>
+      </w:r>
+      <w:proofErr w:type="gramStart"/>
+      <w:r>
+        <w:rPr>
+          <w:color w:val="000000"/>
+        </w:rPr>
+        <w:t>is capable of customizing</w:t>
+      </w:r>
+      <w:proofErr w:type="gramEnd"/>
+      <w:r>
+        <w:rPr>
+          <w:color w:val="000000"/>
+        </w:rPr>
+        <w:t xml:space="preserve"> various </w:t>
+      </w:r>
+      <w:proofErr w:type="gramStart"/>
+      <w:r>
+        <w:rPr>
+          <w:color w:val="000000"/>
+        </w:rPr>
+        <w:t>industries</w:t>
+      </w:r>
+      <w:proofErr w:type="gramEnd"/>
+      <w:r>
+        <w:rPr>
+          <w:color w:val="000000"/>
+        </w:rPr>
+        <w:t xml:space="preserve"> training needs. The </w:t>
       </w:r>
       <w:hyperlink r:id="rId50" w:history="1">
         <w:r>
@@ -14095,7 +14344,35 @@
         <w:rPr>
           <w:color w:val="000000"/>
         </w:rPr>
-        <w:t xml:space="preserve"> is an accredited 276-bed hospital that provides for medical/surgical, pediatric, psychiatric, obstetric, sub-acute, and emergency patients and is a Level III A Neonatal Intensive Care facility.  Its 400-physician staff specialize in all areas of medicine.  In addition to their main campus on 7th Street, FHH has opened branch locations at the FSK Mall, Rose Hill Plaza on Opossumtown Pike, FHH South along New Design Road, FHH Crestwood, FHH-Mt. Airy, the new health campus on Monocacy Boulevard, as well as several locations to serve the residents of southern Frederick County. </w:t>
+        <w:t xml:space="preserve"> is an accredited 276-bed hospital that provides for medical/surgical, pediatric, psychiatric, obstetric, sub-acute, and emergency patients and is a Level III </w:t>
+      </w:r>
+      <w:proofErr w:type="gramStart"/>
+      <w:r>
+        <w:rPr>
+          <w:color w:val="000000"/>
+        </w:rPr>
+        <w:t>A</w:t>
+      </w:r>
+      <w:proofErr w:type="gramEnd"/>
+      <w:r>
+        <w:rPr>
+          <w:color w:val="000000"/>
+        </w:rPr>
+        <w:t xml:space="preserve"> Neonatal Intensive Care facility.  Its 400-physician staff specialize in all areas of medicine.  In addition to their main campus on 7th Street, FHH has opened branch locations at the FSK Mall, Rose Hill Plaza on </w:t>
+      </w:r>
+      <w:proofErr w:type="spellStart"/>
+      <w:r>
+        <w:rPr>
+          <w:color w:val="000000"/>
+        </w:rPr>
+        <w:t>Opossumtown</w:t>
+      </w:r>
+      <w:proofErr w:type="spellEnd"/>
+      <w:r>
+        <w:rPr>
+          <w:color w:val="000000"/>
+        </w:rPr>
+        <w:t xml:space="preserve"> Pike, FHH South along New Design Road, FHH Crestwood, FHH-Mt. Airy, the new health campus on Monocacy Boulevard, as well as several locations to serve the residents of southern Frederick County. </w:t>
       </w:r>
     </w:p>
     <w:p>
@@ -14164,7 +14441,21 @@
         <w:rPr>
           <w:color w:val="000000"/>
         </w:rPr>
-        <w:t>Other notable visitor attractions throughout the City and downtown include the National Museum of Civil War Medicine, Frederick County Historical Society and Roger Brooke Taney House, Mt. Olivet Cemetery and the grave of Francis Scott Key, and Harry Grove Stadium – home to the Frederick Keys, the Baltimore Orioles’ minor league affiliate</w:t>
+        <w:t xml:space="preserve">Other notable visitor attractions throughout the </w:t>
+      </w:r>
+      <w:proofErr w:type="gramStart"/>
+      <w:r>
+        <w:rPr>
+          <w:color w:val="000000"/>
+        </w:rPr>
+        <w:t>City</w:t>
+      </w:r>
+      <w:proofErr w:type="gramEnd"/>
+      <w:r>
+        <w:rPr>
+          <w:color w:val="000000"/>
+        </w:rPr>
+        <w:t xml:space="preserve"> and downtown include the National Museum of Civil War Medicine, Frederick County Historical Society and Roger Brooke Taney House, Mt. Olivet Cemetery and the grave of Francis Scott Key, and Harry Grove Stadium – home to the Frederick Keys, the Baltimore Orioles’ minor league affiliate</w:t>
       </w:r>
     </w:p>
     <w:p>
@@ -14211,7 +14502,21 @@
           <w:color w:val="000000"/>
         </w:rPr>
         <w:lastRenderedPageBreak/>
-        <w:t>In addition, the City of Frederick is home to the Frederick Keys, a minor league baseball team affiliated with the Baltimore Orioles.  The Frederick Keys play all of their home games at the Harry Grove Stadium, which is owned by the City of Frederick.  This stadium was constructed in 1990 and seats 5,400 fans.</w:t>
+        <w:t xml:space="preserve">In addition, the City of Frederick is home to the Frederick Keys, a minor league baseball team affiliated with the Baltimore Orioles.  The Frederick Keys play </w:t>
+      </w:r>
+      <w:proofErr w:type="gramStart"/>
+      <w:r>
+        <w:rPr>
+          <w:color w:val="000000"/>
+        </w:rPr>
+        <w:t>all of</w:t>
+      </w:r>
+      <w:proofErr w:type="gramEnd"/>
+      <w:r>
+        <w:rPr>
+          <w:color w:val="000000"/>
+        </w:rPr>
+        <w:t xml:space="preserve"> their home games at the Harry Grove Stadium, which is owned by the City of Frederick.  This stadium was constructed in 1990 and seats 5,400 fans.</w:t>
       </w:r>
     </w:p>
     <w:p>
@@ -14289,11 +14594,26 @@
         <w:rPr>
           <w:color w:val="000000"/>
         </w:rPr>
-        <w:t>The Frederick Police Department is a full service, nationally accredited police agency providing police services. The FPD provides an array of multi-faceted police services through multiple divisions.  Fire and Rescue Services are managed through the Frederick County Division of Fire and Rescue Services Division.  Frederick City has six Fire Stations located within the Frederick City limits and 28 throughout Frederick County.</w:t>
+        <w:t xml:space="preserve">The Frederick Police Department is a full service, nationally accredited police agency providing police services. The FPD provides an array of multi-faceted police services through multiple divisions.  Fire and Rescue Services are managed through the Frederick County Division of </w:t>
+      </w:r>
+      <w:proofErr w:type="gramStart"/>
+      <w:r>
+        <w:rPr>
+          <w:color w:val="000000"/>
+        </w:rPr>
+        <w:t>Fire</w:t>
+      </w:r>
+      <w:proofErr w:type="gramEnd"/>
+      <w:r>
+        <w:rPr>
+          <w:color w:val="000000"/>
+        </w:rPr>
+        <w:t xml:space="preserve"> and Rescue Services Division.  Frederick City has six Fire Stations located within the Frederick City limits and 28 throughout Frederick County.</w:t>
       </w:r>
       <w:bookmarkEnd w:id="16"/>
       <w:bookmarkEnd w:id="17"/>
     </w:p>
+    <w:p/>
     <w:sectPr>
       <w:footerReference w:type="default" r:id="rId54"/>
       <w:pgSz w:w="12240" w:h="15840" w:code="1"/>
@@ -14312,7 +14632,7 @@
 </file>
 
 <file path=word/endnotes.xml><?xml version="1.0" encoding="utf-8"?>
-<w:endnotes xmlns:wpc="http://schemas.microsoft.com/office/word/2010/wordprocessingCanvas" xmlns:cx="http://schemas.microsoft.com/office/drawing/2014/chartex" xmlns:cx1="http://schemas.microsoft.com/office/drawing/2015/9/8/chartex" xmlns:cx2="http://schemas.microsoft.com/office/drawing/2015/10/21/chartex" xmlns:cx3="http://schemas.microsoft.com/office/drawing/2016/5/9/chartex" xmlns:cx4="http://schemas.microsoft.com/office/drawing/2016/5/10/chartex" xmlns:cx5="http://schemas.microsoft.com/office/drawing/2016/5/11/chartex" xmlns:cx6="http://schemas.microsoft.com/office/drawing/2016/5/12/chartex" xmlns:cx7="http://schemas.microsoft.com/office/drawing/2016/5/13/chartex" xmlns:cx8="http://schemas.microsoft.com/office/drawing/2016/5/14/chartex" xmlns:mc="http://schemas.openxmlformats.org/markup-compatibility/2006" xmlns:aink="http://schemas.microsoft.com/office/drawing/2016/ink" xmlns:am3d="http://schemas.microsoft.com/office/drawing/2017/model3d" xmlns:o="urn:schemas-microsoft-com:office:office" xmlns:oel="http://schemas.microsoft.com/office/2019/extlst" xmlns:r="http://schemas.openxmlformats.org/officeDocument/2006/relationships" xmlns:m="http://schemas.openxmlformats.org/officeDocument/2006/math" xmlns:v="urn:schemas-microsoft-com:vml" xmlns:wp14="http://schemas.microsoft.com/office/word/2010/wordprocessingDrawing" xmlns:wp="http://schemas.openxmlformats.org/drawingml/2006/wordprocessingDrawing" xmlns:w10="urn:schemas-microsoft-com:office:word" xmlns:w="http://schemas.openxmlformats.org/wordprocessingml/2006/main" xmlns:w14="http://schemas.microsoft.com/office/word/2010/wordml" xmlns:w15="http://schemas.microsoft.com/office/word/2012/wordml" xmlns:w16cex="http://schemas.microsoft.com/office/word/2018/wordml/cex" xmlns:w16cid="http://schemas.microsoft.com/office/word/2016/wordml/cid" xmlns:w16="http://schemas.microsoft.com/office/word/2018/wordml" xmlns:w16du="http://schemas.microsoft.com/office/word/2023/wordml/word16du" xmlns:w16sdtdh="http://schemas.microsoft.com/office/word/2020/wordml/sdtdatahash" xmlns:w16se="http://schemas.microsoft.com/office/word/2015/wordml/symex" xmlns:wpg="http://schemas.microsoft.com/office/word/2010/wordprocessingGroup" xmlns:wpi="http://schemas.microsoft.com/office/word/2010/wordprocessingInk" xmlns:wne="http://schemas.microsoft.com/office/word/2006/wordml" xmlns:wps="http://schemas.microsoft.com/office/word/2010/wordprocessingShape" mc:Ignorable="w14 w15 w16se w16cid w16 w16cex w16sdtdh w16du wp14">
+<w:endnotes xmlns:wpc="http://schemas.microsoft.com/office/word/2010/wordprocessingCanvas" xmlns:cx="http://schemas.microsoft.com/office/drawing/2014/chartex" xmlns:cx1="http://schemas.microsoft.com/office/drawing/2015/9/8/chartex" xmlns:cx2="http://schemas.microsoft.com/office/drawing/2015/10/21/chartex" xmlns:cx3="http://schemas.microsoft.com/office/drawing/2016/5/9/chartex" xmlns:cx4="http://schemas.microsoft.com/office/drawing/2016/5/10/chartex" xmlns:cx5="http://schemas.microsoft.com/office/drawing/2016/5/11/chartex" xmlns:cx6="http://schemas.microsoft.com/office/drawing/2016/5/12/chartex" xmlns:cx7="http://schemas.microsoft.com/office/drawing/2016/5/13/chartex" xmlns:cx8="http://schemas.microsoft.com/office/drawing/2016/5/14/chartex" xmlns:mc="http://schemas.openxmlformats.org/markup-compatibility/2006" xmlns:aink="http://schemas.microsoft.com/office/drawing/2016/ink" xmlns:am3d="http://schemas.microsoft.com/office/drawing/2017/model3d" xmlns:o="urn:schemas-microsoft-com:office:office" xmlns:oel="http://schemas.microsoft.com/office/2019/extlst" xmlns:r="http://schemas.openxmlformats.org/officeDocument/2006/relationships" xmlns:m="http://schemas.openxmlformats.org/officeDocument/2006/math" xmlns:v="urn:schemas-microsoft-com:vml" xmlns:wp14="http://schemas.microsoft.com/office/word/2010/wordprocessingDrawing" xmlns:wp="http://schemas.openxmlformats.org/drawingml/2006/wordprocessingDrawing" xmlns:w10="urn:schemas-microsoft-com:office:word" xmlns:w="http://schemas.openxmlformats.org/wordprocessingml/2006/main" xmlns:w14="http://schemas.microsoft.com/office/word/2010/wordml" xmlns:w15="http://schemas.microsoft.com/office/word/2012/wordml" xmlns:w16cex="http://schemas.microsoft.com/office/word/2018/wordml/cex" xmlns:w16cid="http://schemas.microsoft.com/office/word/2016/wordml/cid" xmlns:w16="http://schemas.microsoft.com/office/word/2018/wordml" xmlns:w16du="http://schemas.microsoft.com/office/word/2023/wordml/word16du" xmlns:w16sdtdh="http://schemas.microsoft.com/office/word/2020/wordml/sdtdatahash" xmlns:w16sdtfl="http://schemas.microsoft.com/office/word/2024/wordml/sdtformatlock" xmlns:w16se="http://schemas.microsoft.com/office/word/2015/wordml/symex" xmlns:wpg="http://schemas.microsoft.com/office/word/2010/wordprocessingGroup" xmlns:wpi="http://schemas.microsoft.com/office/word/2010/wordprocessingInk" xmlns:wne="http://schemas.microsoft.com/office/word/2006/wordml" xmlns:wps="http://schemas.microsoft.com/office/word/2010/wordprocessingShape" mc:Ignorable="w14 w15 w16se w16cid w16 w16cex w16sdtdh w16sdtfl w16du wp14">
   <w:endnote w:type="separator" w:id="-1">
     <w:p>
       <w:r>
@@ -14331,7 +14651,7 @@
 </file>
 
 <file path=word/footer1.xml><?xml version="1.0" encoding="utf-8"?>
-<w:ftr xmlns:wpc="http://schemas.microsoft.com/office/word/2010/wordprocessingCanvas" xmlns:cx="http://schemas.microsoft.com/office/drawing/2014/chartex" xmlns:cx1="http://schemas.microsoft.com/office/drawing/2015/9/8/chartex" xmlns:cx2="http://schemas.microsoft.com/office/drawing/2015/10/21/chartex" xmlns:cx3="http://schemas.microsoft.com/office/drawing/2016/5/9/chartex" xmlns:cx4="http://schemas.microsoft.com/office/drawing/2016/5/10/chartex" xmlns:cx5="http://schemas.microsoft.com/office/drawing/2016/5/11/chartex" xmlns:cx6="http://schemas.microsoft.com/office/drawing/2016/5/12/chartex" xmlns:cx7="http://schemas.microsoft.com/office/drawing/2016/5/13/chartex" xmlns:cx8="http://schemas.microsoft.com/office/drawing/2016/5/14/chartex" xmlns:mc="http://schemas.openxmlformats.org/markup-compatibility/2006" xmlns:aink="http://schemas.microsoft.com/office/drawing/2016/ink" xmlns:am3d="http://schemas.microsoft.com/office/drawing/2017/model3d" xmlns:o="urn:schemas-microsoft-com:office:office" xmlns:oel="http://schemas.microsoft.com/office/2019/extlst" xmlns:r="http://schemas.openxmlformats.org/officeDocument/2006/relationships" xmlns:m="http://schemas.openxmlformats.org/officeDocument/2006/math" xmlns:v="urn:schemas-microsoft-com:vml" xmlns:wp14="http://schemas.microsoft.com/office/word/2010/wordprocessingDrawing" xmlns:wp="http://schemas.openxmlformats.org/drawingml/2006/wordprocessingDrawing" xmlns:w10="urn:schemas-microsoft-com:office:word" xmlns:w="http://schemas.openxmlformats.org/wordprocessingml/2006/main" xmlns:w14="http://schemas.microsoft.com/office/word/2010/wordml" xmlns:w15="http://schemas.microsoft.com/office/word/2012/wordml" xmlns:w16cex="http://schemas.microsoft.com/office/word/2018/wordml/cex" xmlns:w16cid="http://schemas.microsoft.com/office/word/2016/wordml/cid" xmlns:w16="http://schemas.microsoft.com/office/word/2018/wordml" xmlns:w16du="http://schemas.microsoft.com/office/word/2023/wordml/word16du" xmlns:w16sdtdh="http://schemas.microsoft.com/office/word/2020/wordml/sdtdatahash" xmlns:w16se="http://schemas.microsoft.com/office/word/2015/wordml/symex" xmlns:wpg="http://schemas.microsoft.com/office/word/2010/wordprocessingGroup" xmlns:wpi="http://schemas.microsoft.com/office/word/2010/wordprocessingInk" xmlns:wne="http://schemas.microsoft.com/office/word/2006/wordml" xmlns:wps="http://schemas.microsoft.com/office/word/2010/wordprocessingShape" mc:Ignorable="w14 w15 w16se w16cid w16 w16cex w16sdtdh w16du wp14">
+<w:ftr xmlns:wpc="http://schemas.microsoft.com/office/word/2010/wordprocessingCanvas" xmlns:cx="http://schemas.microsoft.com/office/drawing/2014/chartex" xmlns:cx1="http://schemas.microsoft.com/office/drawing/2015/9/8/chartex" xmlns:cx2="http://schemas.microsoft.com/office/drawing/2015/10/21/chartex" xmlns:cx3="http://schemas.microsoft.com/office/drawing/2016/5/9/chartex" xmlns:cx4="http://schemas.microsoft.com/office/drawing/2016/5/10/chartex" xmlns:cx5="http://schemas.microsoft.com/office/drawing/2016/5/11/chartex" xmlns:cx6="http://schemas.microsoft.com/office/drawing/2016/5/12/chartex" xmlns:cx7="http://schemas.microsoft.com/office/drawing/2016/5/13/chartex" xmlns:cx8="http://schemas.microsoft.com/office/drawing/2016/5/14/chartex" xmlns:mc="http://schemas.openxmlformats.org/markup-compatibility/2006" xmlns:aink="http://schemas.microsoft.com/office/drawing/2016/ink" xmlns:am3d="http://schemas.microsoft.com/office/drawing/2017/model3d" xmlns:o="urn:schemas-microsoft-com:office:office" xmlns:oel="http://schemas.microsoft.com/office/2019/extlst" xmlns:r="http://schemas.openxmlformats.org/officeDocument/2006/relationships" xmlns:m="http://schemas.openxmlformats.org/officeDocument/2006/math" xmlns:v="urn:schemas-microsoft-com:vml" xmlns:wp14="http://schemas.microsoft.com/office/word/2010/wordprocessingDrawing" xmlns:wp="http://schemas.openxmlformats.org/drawingml/2006/wordprocessingDrawing" xmlns:w10="urn:schemas-microsoft-com:office:word" xmlns:w="http://schemas.openxmlformats.org/wordprocessingml/2006/main" xmlns:w14="http://schemas.microsoft.com/office/word/2010/wordml" xmlns:w15="http://schemas.microsoft.com/office/word/2012/wordml" xmlns:w16cex="http://schemas.microsoft.com/office/word/2018/wordml/cex" xmlns:w16cid="http://schemas.microsoft.com/office/word/2016/wordml/cid" xmlns:w16="http://schemas.microsoft.com/office/word/2018/wordml" xmlns:w16du="http://schemas.microsoft.com/office/word/2023/wordml/word16du" xmlns:w16sdtdh="http://schemas.microsoft.com/office/word/2020/wordml/sdtdatahash" xmlns:w16sdtfl="http://schemas.microsoft.com/office/word/2024/wordml/sdtformatlock" xmlns:w16se="http://schemas.microsoft.com/office/word/2015/wordml/symex" xmlns:wpg="http://schemas.microsoft.com/office/word/2010/wordprocessingGroup" xmlns:wpi="http://schemas.microsoft.com/office/word/2010/wordprocessingInk" xmlns:wne="http://schemas.microsoft.com/office/word/2006/wordml" xmlns:wps="http://schemas.microsoft.com/office/word/2010/wordprocessingShape" mc:Ignorable="w14 w15 w16se w16cid w16 w16cex w16sdtdh w16sdtfl w16du wp14">
   <w:p>
     <w:pPr>
       <w:pStyle w:val="Footer"/>
@@ -14542,7 +14862,7 @@
 </file>
 
 <file path=word/footnotes.xml><?xml version="1.0" encoding="utf-8"?>
-<w:footnotes xmlns:wpc="http://schemas.microsoft.com/office/word/2010/wordprocessingCanvas" xmlns:cx="http://schemas.microsoft.com/office/drawing/2014/chartex" xmlns:cx1="http://schemas.microsoft.com/office/drawing/2015/9/8/chartex" xmlns:cx2="http://schemas.microsoft.com/office/drawing/2015/10/21/chartex" xmlns:cx3="http://schemas.microsoft.com/office/drawing/2016/5/9/chartex" xmlns:cx4="http://schemas.microsoft.com/office/drawing/2016/5/10/chartex" xmlns:cx5="http://schemas.microsoft.com/office/drawing/2016/5/11/chartex" xmlns:cx6="http://schemas.microsoft.com/office/drawing/2016/5/12/chartex" xmlns:cx7="http://schemas.microsoft.com/office/drawing/2016/5/13/chartex" xmlns:cx8="http://schemas.microsoft.com/office/drawing/2016/5/14/chartex" xmlns:mc="http://schemas.openxmlformats.org/markup-compatibility/2006" xmlns:aink="http://schemas.microsoft.com/office/drawing/2016/ink" xmlns:am3d="http://schemas.microsoft.com/office/drawing/2017/model3d" xmlns:o="urn:schemas-microsoft-com:office:office" xmlns:oel="http://schemas.microsoft.com/office/2019/extlst" xmlns:r="http://schemas.openxmlformats.org/officeDocument/2006/relationships" xmlns:m="http://schemas.openxmlformats.org/officeDocument/2006/math" xmlns:v="urn:schemas-microsoft-com:vml" xmlns:wp14="http://schemas.microsoft.com/office/word/2010/wordprocessingDrawing" xmlns:wp="http://schemas.openxmlformats.org/drawingml/2006/wordprocessingDrawing" xmlns:w10="urn:schemas-microsoft-com:office:word" xmlns:w="http://schemas.openxmlformats.org/wordprocessingml/2006/main" xmlns:w14="http://schemas.microsoft.com/office/word/2010/wordml" xmlns:w15="http://schemas.microsoft.com/office/word/2012/wordml" xmlns:w16cex="http://schemas.microsoft.com/office/word/2018/wordml/cex" xmlns:w16cid="http://schemas.microsoft.com/office/word/2016/wordml/cid" xmlns:w16="http://schemas.microsoft.com/office/word/2018/wordml" xmlns:w16du="http://schemas.microsoft.com/office/word/2023/wordml/word16du" xmlns:w16sdtdh="http://schemas.microsoft.com/office/word/2020/wordml/sdtdatahash" xmlns:w16se="http://schemas.microsoft.com/office/word/2015/wordml/symex" xmlns:wpg="http://schemas.microsoft.com/office/word/2010/wordprocessingGroup" xmlns:wpi="http://schemas.microsoft.com/office/word/2010/wordprocessingInk" xmlns:wne="http://schemas.microsoft.com/office/word/2006/wordml" xmlns:wps="http://schemas.microsoft.com/office/word/2010/wordprocessingShape" mc:Ignorable="w14 w15 w16se w16cid w16 w16cex w16sdtdh w16du wp14">
+<w:footnotes xmlns:wpc="http://schemas.microsoft.com/office/word/2010/wordprocessingCanvas" xmlns:cx="http://schemas.microsoft.com/office/drawing/2014/chartex" xmlns:cx1="http://schemas.microsoft.com/office/drawing/2015/9/8/chartex" xmlns:cx2="http://schemas.microsoft.com/office/drawing/2015/10/21/chartex" xmlns:cx3="http://schemas.microsoft.com/office/drawing/2016/5/9/chartex" xmlns:cx4="http://schemas.microsoft.com/office/drawing/2016/5/10/chartex" xmlns:cx5="http://schemas.microsoft.com/office/drawing/2016/5/11/chartex" xmlns:cx6="http://schemas.microsoft.com/office/drawing/2016/5/12/chartex" xmlns:cx7="http://schemas.microsoft.com/office/drawing/2016/5/13/chartex" xmlns:cx8="http://schemas.microsoft.com/office/drawing/2016/5/14/chartex" xmlns:mc="http://schemas.openxmlformats.org/markup-compatibility/2006" xmlns:aink="http://schemas.microsoft.com/office/drawing/2016/ink" xmlns:am3d="http://schemas.microsoft.com/office/drawing/2017/model3d" xmlns:o="urn:schemas-microsoft-com:office:office" xmlns:oel="http://schemas.microsoft.com/office/2019/extlst" xmlns:r="http://schemas.openxmlformats.org/officeDocument/2006/relationships" xmlns:m="http://schemas.openxmlformats.org/officeDocument/2006/math" xmlns:v="urn:schemas-microsoft-com:vml" xmlns:wp14="http://schemas.microsoft.com/office/word/2010/wordprocessingDrawing" xmlns:wp="http://schemas.openxmlformats.org/drawingml/2006/wordprocessingDrawing" xmlns:w10="urn:schemas-microsoft-com:office:word" xmlns:w="http://schemas.openxmlformats.org/wordprocessingml/2006/main" xmlns:w14="http://schemas.microsoft.com/office/word/2010/wordml" xmlns:w15="http://schemas.microsoft.com/office/word/2012/wordml" xmlns:w16cex="http://schemas.microsoft.com/office/word/2018/wordml/cex" xmlns:w16cid="http://schemas.microsoft.com/office/word/2016/wordml/cid" xmlns:w16="http://schemas.microsoft.com/office/word/2018/wordml" xmlns:w16du="http://schemas.microsoft.com/office/word/2023/wordml/word16du" xmlns:w16sdtdh="http://schemas.microsoft.com/office/word/2020/wordml/sdtdatahash" xmlns:w16sdtfl="http://schemas.microsoft.com/office/word/2024/wordml/sdtformatlock" xmlns:w16se="http://schemas.microsoft.com/office/word/2015/wordml/symex" xmlns:wpg="http://schemas.microsoft.com/office/word/2010/wordprocessingGroup" xmlns:wpi="http://schemas.microsoft.com/office/word/2010/wordprocessingInk" xmlns:wne="http://schemas.microsoft.com/office/word/2006/wordml" xmlns:wps="http://schemas.microsoft.com/office/word/2010/wordprocessingShape" mc:Ignorable="w14 w15 w16se w16cid w16 w16cex w16sdtdh w16sdtfl w16du wp14">
   <w:footnote w:type="separator" w:id="-1">
     <w:p>
       <w:r>
@@ -14611,7 +14931,7 @@
 </file>
 
 <file path=word/numbering.xml><?xml version="1.0" encoding="utf-8"?>
-<w:numbering xmlns:wpc="http://schemas.microsoft.com/office/word/2010/wordprocessingCanvas" xmlns:cx="http://schemas.microsoft.com/office/drawing/2014/chartex" xmlns:cx1="http://schemas.microsoft.com/office/drawing/2015/9/8/chartex" xmlns:cx2="http://schemas.microsoft.com/office/drawing/2015/10/21/chartex" xmlns:cx3="http://schemas.microsoft.com/office/drawing/2016/5/9/chartex" xmlns:cx4="http://schemas.microsoft.com/office/drawing/2016/5/10/chartex" xmlns:cx5="http://schemas.microsoft.com/office/drawing/2016/5/11/chartex" xmlns:cx6="http://schemas.microsoft.com/office/drawing/2016/5/12/chartex" xmlns:cx7="http://schemas.microsoft.com/office/drawing/2016/5/13/chartex" xmlns:cx8="http://schemas.microsoft.com/office/drawing/2016/5/14/chartex" xmlns:mc="http://schemas.openxmlformats.org/markup-compatibility/2006" xmlns:aink="http://schemas.microsoft.com/office/drawing/2016/ink" xmlns:am3d="http://schemas.microsoft.com/office/drawing/2017/model3d" xmlns:o="urn:schemas-microsoft-com:office:office" xmlns:oel="http://schemas.microsoft.com/office/2019/extlst" xmlns:r="http://schemas.openxmlformats.org/officeDocument/2006/relationships" xmlns:m="http://schemas.openxmlformats.org/officeDocument/2006/math" xmlns:v="urn:schemas-microsoft-com:vml" xmlns:wp14="http://schemas.microsoft.com/office/word/2010/wordprocessingDrawing" xmlns:wp="http://schemas.openxmlformats.org/drawingml/2006/wordprocessingDrawing" xmlns:w10="urn:schemas-microsoft-com:office:word" xmlns:w="http://schemas.openxmlformats.org/wordprocessingml/2006/main" xmlns:w14="http://schemas.microsoft.com/office/word/2010/wordml" xmlns:w15="http://schemas.microsoft.com/office/word/2012/wordml" xmlns:w16cex="http://schemas.microsoft.com/office/word/2018/wordml/cex" xmlns:w16cid="http://schemas.microsoft.com/office/word/2016/wordml/cid" xmlns:w16="http://schemas.microsoft.com/office/word/2018/wordml" xmlns:w16du="http://schemas.microsoft.com/office/word/2023/wordml/word16du" xmlns:w16sdtdh="http://schemas.microsoft.com/office/word/2020/wordml/sdtdatahash" xmlns:w16se="http://schemas.microsoft.com/office/word/2015/wordml/symex" xmlns:wpg="http://schemas.microsoft.com/office/word/2010/wordprocessingGroup" xmlns:wpi="http://schemas.microsoft.com/office/word/2010/wordprocessingInk" xmlns:wne="http://schemas.microsoft.com/office/word/2006/wordml" xmlns:wps="http://schemas.microsoft.com/office/word/2010/wordprocessingShape" mc:Ignorable="w14 w15 w16se w16cid w16 w16cex w16sdtdh w16du wp14">
+<w:numbering xmlns:wpc="http://schemas.microsoft.com/office/word/2010/wordprocessingCanvas" xmlns:cx="http://schemas.microsoft.com/office/drawing/2014/chartex" xmlns:cx1="http://schemas.microsoft.com/office/drawing/2015/9/8/chartex" xmlns:cx2="http://schemas.microsoft.com/office/drawing/2015/10/21/chartex" xmlns:cx3="http://schemas.microsoft.com/office/drawing/2016/5/9/chartex" xmlns:cx4="http://schemas.microsoft.com/office/drawing/2016/5/10/chartex" xmlns:cx5="http://schemas.microsoft.com/office/drawing/2016/5/11/chartex" xmlns:cx6="http://schemas.microsoft.com/office/drawing/2016/5/12/chartex" xmlns:cx7="http://schemas.microsoft.com/office/drawing/2016/5/13/chartex" xmlns:cx8="http://schemas.microsoft.com/office/drawing/2016/5/14/chartex" xmlns:mc="http://schemas.openxmlformats.org/markup-compatibility/2006" xmlns:aink="http://schemas.microsoft.com/office/drawing/2016/ink" xmlns:am3d="http://schemas.microsoft.com/office/drawing/2017/model3d" xmlns:o="urn:schemas-microsoft-com:office:office" xmlns:oel="http://schemas.microsoft.com/office/2019/extlst" xmlns:r="http://schemas.openxmlformats.org/officeDocument/2006/relationships" xmlns:m="http://schemas.openxmlformats.org/officeDocument/2006/math" xmlns:v="urn:schemas-microsoft-com:vml" xmlns:wp14="http://schemas.microsoft.com/office/word/2010/wordprocessingDrawing" xmlns:wp="http://schemas.openxmlformats.org/drawingml/2006/wordprocessingDrawing" xmlns:w10="urn:schemas-microsoft-com:office:word" xmlns:w="http://schemas.openxmlformats.org/wordprocessingml/2006/main" xmlns:w14="http://schemas.microsoft.com/office/word/2010/wordml" xmlns:w15="http://schemas.microsoft.com/office/word/2012/wordml" xmlns:w16cex="http://schemas.microsoft.com/office/word/2018/wordml/cex" xmlns:w16cid="http://schemas.microsoft.com/office/word/2016/wordml/cid" xmlns:w16="http://schemas.microsoft.com/office/word/2018/wordml" xmlns:w16du="http://schemas.microsoft.com/office/word/2023/wordml/word16du" xmlns:w16sdtdh="http://schemas.microsoft.com/office/word/2020/wordml/sdtdatahash" xmlns:w16sdtfl="http://schemas.microsoft.com/office/word/2024/wordml/sdtformatlock" xmlns:w16se="http://schemas.microsoft.com/office/word/2015/wordml/symex" xmlns:wpg="http://schemas.microsoft.com/office/word/2010/wordprocessingGroup" xmlns:wpi="http://schemas.microsoft.com/office/word/2010/wordprocessingInk" xmlns:wne="http://schemas.microsoft.com/office/word/2006/wordml" xmlns:wps="http://schemas.microsoft.com/office/word/2010/wordprocessingShape" mc:Ignorable="w14 w15 w16se w16cid w16 w16cex w16sdtdh w16sdtfl w16du wp14">
   <w:abstractNum w:abstractNumId="0" w15:restartNumberingAfterBreak="0">
     <w:nsid w:val="FFFFFF80"/>
     <w:multiLevelType w:val="singleLevel"/>
@@ -19234,7 +19554,7 @@
 </file>
 
 <file path=word/styles.xml><?xml version="1.0" encoding="utf-8"?>
-<w:styles xmlns:mc="http://schemas.openxmlformats.org/markup-compatibility/2006" xmlns:r="http://schemas.openxmlformats.org/officeDocument/2006/relationships" xmlns:w="http://schemas.openxmlformats.org/wordprocessingml/2006/main" xmlns:w14="http://schemas.microsoft.com/office/word/2010/wordml" xmlns:w15="http://schemas.microsoft.com/office/word/2012/wordml" xmlns:w16cex="http://schemas.microsoft.com/office/word/2018/wordml/cex" xmlns:w16cid="http://schemas.microsoft.com/office/word/2016/wordml/cid" xmlns:w16="http://schemas.microsoft.com/office/word/2018/wordml" xmlns:w16du="http://schemas.microsoft.com/office/word/2023/wordml/word16du" xmlns:w16sdtdh="http://schemas.microsoft.com/office/word/2020/wordml/sdtdatahash" xmlns:w16se="http://schemas.microsoft.com/office/word/2015/wordml/symex" mc:Ignorable="w14 w15 w16se w16cid w16 w16cex w16sdtdh w16du">
+<w:styles xmlns:mc="http://schemas.openxmlformats.org/markup-compatibility/2006" xmlns:r="http://schemas.openxmlformats.org/officeDocument/2006/relationships" xmlns:w="http://schemas.openxmlformats.org/wordprocessingml/2006/main" xmlns:w14="http://schemas.microsoft.com/office/word/2010/wordml" xmlns:w15="http://schemas.microsoft.com/office/word/2012/wordml" xmlns:w16cex="http://schemas.microsoft.com/office/word/2018/wordml/cex" xmlns:w16cid="http://schemas.microsoft.com/office/word/2016/wordml/cid" xmlns:w16="http://schemas.microsoft.com/office/word/2018/wordml" xmlns:w16du="http://schemas.microsoft.com/office/word/2023/wordml/word16du" xmlns:w16sdtdh="http://schemas.microsoft.com/office/word/2020/wordml/sdtdatahash" xmlns:w16sdtfl="http://schemas.microsoft.com/office/word/2024/wordml/sdtformatlock" xmlns:w16se="http://schemas.microsoft.com/office/word/2015/wordml/symex" mc:Ignorable="w14 w15 w16se w16cid w16 w16cex w16sdtdh w16sdtfl w16du">
   <w:docDefaults>
     <w:rPrDefault>
       <w:rPr>

</xml_diff>